<commit_message>
writen the read me
finished writing the read me
</commit_message>
<xml_diff>
--- a/readme.docx
+++ b/readme.docx
@@ -92,9 +92,127 @@
     <w:p/>
     <w:p/>
     <w:p/>
-    <w:p/>
-    <w:p/>
-    <w:p/>
+    <w:p>
+      <w:r>
+        <w:t xml:space="preserve">Go to </w:t>
+      </w:r>
+      <w:hyperlink r:id="rId6" w:history="1">
+        <w:r>
+          <w:rPr>
+            <w:rStyle w:val="Hyperlink"/>
+          </w:rPr>
+          <w:t>https://wiki.wemos.cc/tutorials:get_started:get_started_in_arduino</w:t>
+        </w:r>
+      </w:hyperlink>
+      <w:r>
+        <w:t xml:space="preserve"> </w:t>
+      </w:r>
+    </w:p>
+    <w:p>
+      <w:r>
+        <w:t xml:space="preserve">And copy the link </w:t>
+      </w:r>
+      <w:hyperlink r:id="rId7" w:history="1">
+        <w:r>
+          <w:rPr>
+            <w:rStyle w:val="Hyperlink"/>
+            <w:rFonts w:ascii="Helvetica" w:hAnsi="Helvetica" w:cs="Helvetica"/>
+            <w:sz w:val="21"/>
+            <w:szCs w:val="21"/>
+            <w:shd w:val="clear" w:color="auto" w:fill="2E3338"/>
+          </w:rPr>
+          <w:t>http://arduino.esp8266.com/versions/2.3.0/package_esp8266com_index.json</w:t>
+        </w:r>
+        <w:r>
+          <w:rPr>
+            <w:rStyle w:val="Hyperlink"/>
+          </w:rPr>
+          <w:t>in</w:t>
+        </w:r>
+      </w:hyperlink>
+      <w:r>
+        <w:t xml:space="preserve"> the </w:t>
+      </w:r>
+      <w:proofErr w:type="spellStart"/>
+      <w:r>
+        <w:t>additiona</w:t>
+      </w:r>
+      <w:proofErr w:type="spellEnd"/>
+      <w:r>
+        <w:t xml:space="preserve"> board manager </w:t>
+      </w:r>
+      <w:proofErr w:type="spellStart"/>
+      <w:r>
+        <w:t>url</w:t>
+      </w:r>
+      <w:proofErr w:type="spellEnd"/>
+      <w:r>
+        <w:t xml:space="preserve"> (</w:t>
+      </w:r>
+      <w:proofErr w:type="spellStart"/>
+      <w:r>
+        <w:t>witch</w:t>
+      </w:r>
+      <w:proofErr w:type="spellEnd"/>
+      <w:r>
+        <w:t xml:space="preserve"> can be found under files -&gt; preferences ) </w:t>
+      </w:r>
+    </w:p>
+    <w:p>
+      <w:r>
+        <w:rPr>
+          <w:noProof/>
+        </w:rPr>
+        <w:drawing>
+          <wp:inline distT="0" distB="0" distL="0" distR="0" wp14:anchorId="1CA35938" wp14:editId="14ECB3D5">
+            <wp:extent cx="5676900" cy="4584700"/>
+            <wp:effectExtent l="0" t="0" r="0" b="6350"/>
+            <wp:docPr id="4" name="Afbeelding 4"/>
+            <wp:cNvGraphicFramePr>
+              <a:graphicFrameLocks xmlns:a="http://schemas.openxmlformats.org/drawingml/2006/main" noChangeAspect="1"/>
+            </wp:cNvGraphicFramePr>
+            <a:graphic xmlns:a="http://schemas.openxmlformats.org/drawingml/2006/main">
+              <a:graphicData uri="http://schemas.openxmlformats.org/drawingml/2006/picture">
+                <pic:pic xmlns:pic="http://schemas.openxmlformats.org/drawingml/2006/picture">
+                  <pic:nvPicPr>
+                    <pic:cNvPr id="0" name="Picture 1"/>
+                    <pic:cNvPicPr>
+                      <a:picLocks noChangeAspect="1" noChangeArrowheads="1"/>
+                    </pic:cNvPicPr>
+                  </pic:nvPicPr>
+                  <pic:blipFill>
+                    <a:blip r:embed="rId8">
+                      <a:extLst>
+                        <a:ext uri="{28A0092B-C50C-407E-A947-70E740481C1C}">
+                          <a14:useLocalDpi xmlns:a14="http://schemas.microsoft.com/office/drawing/2010/main" val="0"/>
+                        </a:ext>
+                      </a:extLst>
+                    </a:blip>
+                    <a:srcRect/>
+                    <a:stretch>
+                      <a:fillRect/>
+                    </a:stretch>
+                  </pic:blipFill>
+                  <pic:spPr bwMode="auto">
+                    <a:xfrm>
+                      <a:off x="0" y="0"/>
+                      <a:ext cx="5676900" cy="4584700"/>
+                    </a:xfrm>
+                    <a:prstGeom prst="rect">
+                      <a:avLst/>
+                    </a:prstGeom>
+                    <a:noFill/>
+                    <a:ln>
+                      <a:noFill/>
+                    </a:ln>
+                  </pic:spPr>
+                </pic:pic>
+              </a:graphicData>
+            </a:graphic>
+          </wp:inline>
+        </w:drawing>
+      </w:r>
+    </w:p>
     <w:p/>
     <w:p/>
     <w:p/>
@@ -163,7 +281,7 @@
                     </pic:cNvPicPr>
                   </pic:nvPicPr>
                   <pic:blipFill>
-                    <a:blip r:embed="rId6">
+                    <a:blip r:embed="rId9">
                       <a:extLst>
                         <a:ext uri="{28A0092B-C50C-407E-A947-70E740481C1C}">
                           <a14:useLocalDpi xmlns:a14="http://schemas.microsoft.com/office/drawing/2010/main" val="0"/>
@@ -245,7 +363,7 @@
                     </pic:cNvPicPr>
                   </pic:nvPicPr>
                   <pic:blipFill>
-                    <a:blip r:embed="rId7">
+                    <a:blip r:embed="rId10">
                       <a:extLst>
                         <a:ext uri="{28A0092B-C50C-407E-A947-70E740481C1C}">
                           <a14:useLocalDpi xmlns:a14="http://schemas.microsoft.com/office/drawing/2010/main" val="0"/>
@@ -332,7 +450,7 @@
                     </pic:cNvPicPr>
                   </pic:nvPicPr>
                   <pic:blipFill>
-                    <a:blip r:embed="rId8">
+                    <a:blip r:embed="rId11">
                       <a:extLst>
                         <a:ext uri="{28A0092B-C50C-407E-A947-70E740481C1C}">
                           <a14:useLocalDpi xmlns:a14="http://schemas.microsoft.com/office/drawing/2010/main" val="0"/>
@@ -533,7 +651,7 @@
                     </pic:cNvPicPr>
                   </pic:nvPicPr>
                   <pic:blipFill>
-                    <a:blip r:embed="rId9">
+                    <a:blip r:embed="rId12">
                       <a:extLst>
                         <a:ext uri="{28A0092B-C50C-407E-A947-70E740481C1C}">
                           <a14:useLocalDpi xmlns:a14="http://schemas.microsoft.com/office/drawing/2010/main" val="0"/>
@@ -683,7 +801,7 @@
       <w:r>
         <w:t xml:space="preserve">Go to : </w:t>
       </w:r>
-      <w:hyperlink r:id="rId10" w:history="1">
+      <w:hyperlink r:id="rId13" w:history="1">
         <w:r>
           <w:rPr>
             <w:rStyle w:val="Hyperlink"/>
@@ -716,7 +834,7 @@
                     </pic:cNvPicPr>
                   </pic:nvPicPr>
                   <pic:blipFill>
-                    <a:blip r:embed="rId11" cstate="print">
+                    <a:blip r:embed="rId14" cstate="print">
                       <a:extLst>
                         <a:ext uri="{28A0092B-C50C-407E-A947-70E740481C1C}">
                           <a14:useLocalDpi xmlns:a14="http://schemas.microsoft.com/office/drawing/2010/main" val="0"/>
@@ -782,7 +900,7 @@
                     </pic:cNvPicPr>
                   </pic:nvPicPr>
                   <pic:blipFill>
-                    <a:blip r:embed="rId12" cstate="print">
+                    <a:blip r:embed="rId15" cstate="print">
                       <a:extLst>
                         <a:ext uri="{28A0092B-C50C-407E-A947-70E740481C1C}">
                           <a14:useLocalDpi xmlns:a14="http://schemas.microsoft.com/office/drawing/2010/main" val="0"/>
@@ -868,7 +986,7 @@
                     </pic:cNvPicPr>
                   </pic:nvPicPr>
                   <pic:blipFill>
-                    <a:blip r:embed="rId13" cstate="print">
+                    <a:blip r:embed="rId16" cstate="print">
                       <a:extLst>
                         <a:ext uri="{28A0092B-C50C-407E-A947-70E740481C1C}">
                           <a14:useLocalDpi xmlns:a14="http://schemas.microsoft.com/office/drawing/2010/main" val="0"/>
@@ -946,7 +1064,7 @@
                     </pic:cNvPicPr>
                   </pic:nvPicPr>
                   <pic:blipFill>
-                    <a:blip r:embed="rId14" cstate="print">
+                    <a:blip r:embed="rId17" cstate="print">
                       <a:extLst>
                         <a:ext uri="{28A0092B-C50C-407E-A947-70E740481C1C}">
                           <a14:useLocalDpi xmlns:a14="http://schemas.microsoft.com/office/drawing/2010/main" val="0"/>
@@ -1040,7 +1158,7 @@
                     </pic:cNvPicPr>
                   </pic:nvPicPr>
                   <pic:blipFill>
-                    <a:blip r:embed="rId15" cstate="print">
+                    <a:blip r:embed="rId18" cstate="print">
                       <a:extLst>
                         <a:ext uri="{28A0092B-C50C-407E-A947-70E740481C1C}">
                           <a14:useLocalDpi xmlns:a14="http://schemas.microsoft.com/office/drawing/2010/main" val="0"/>
@@ -1084,7 +1202,7 @@
       <w:r>
         <w:t xml:space="preserve">After that go to </w:t>
       </w:r>
-      <w:hyperlink r:id="rId16" w:history="1">
+      <w:hyperlink r:id="rId19" w:history="1">
         <w:r>
           <w:rPr>
             <w:rStyle w:val="Hyperlink"/>
@@ -1095,14 +1213,383 @@
     </w:p>
     <w:p>
       <w:r>
-        <w:t xml:space="preserve">And download the zip file </w:t>
+        <w:t xml:space="preserve">And </w:t>
+      </w:r>
+      <w:r>
+        <w:t xml:space="preserve"> press the green download button and download the zip file </w:t>
+      </w:r>
+      <w:r>
+        <w:t xml:space="preserve">and unzip the file </w:t>
+      </w:r>
+      <w:r>
+        <w:rPr>
+          <w:noProof/>
+        </w:rPr>
+        <w:drawing>
+          <wp:inline distT="0" distB="0" distL="0" distR="0" wp14:anchorId="6C5BB260" wp14:editId="29FF872F">
+            <wp:extent cx="5943600" cy="4451350"/>
+            <wp:effectExtent l="0" t="0" r="0" b="6350"/>
+            <wp:docPr id="12" name="Afbeelding 12"/>
+            <wp:cNvGraphicFramePr>
+              <a:graphicFrameLocks xmlns:a="http://schemas.openxmlformats.org/drawingml/2006/main" noChangeAspect="1"/>
+            </wp:cNvGraphicFramePr>
+            <a:graphic xmlns:a="http://schemas.openxmlformats.org/drawingml/2006/main">
+              <a:graphicData uri="http://schemas.openxmlformats.org/drawingml/2006/picture">
+                <pic:pic xmlns:pic="http://schemas.openxmlformats.org/drawingml/2006/picture">
+                  <pic:nvPicPr>
+                    <pic:cNvPr id="0" name="Picture 2"/>
+                    <pic:cNvPicPr>
+                      <a:picLocks noChangeAspect="1" noChangeArrowheads="1"/>
+                    </pic:cNvPicPr>
+                  </pic:nvPicPr>
+                  <pic:blipFill>
+                    <a:blip r:embed="rId20" cstate="print">
+                      <a:extLst>
+                        <a:ext uri="{28A0092B-C50C-407E-A947-70E740481C1C}">
+                          <a14:useLocalDpi xmlns:a14="http://schemas.microsoft.com/office/drawing/2010/main" val="0"/>
+                        </a:ext>
+                      </a:extLst>
+                    </a:blip>
+                    <a:srcRect/>
+                    <a:stretch>
+                      <a:fillRect/>
+                    </a:stretch>
+                  </pic:blipFill>
+                  <pic:spPr bwMode="auto">
+                    <a:xfrm>
+                      <a:off x="0" y="0"/>
+                      <a:ext cx="5943600" cy="4451350"/>
+                    </a:xfrm>
+                    <a:prstGeom prst="rect">
+                      <a:avLst/>
+                    </a:prstGeom>
+                    <a:noFill/>
+                    <a:ln>
+                      <a:noFill/>
+                    </a:ln>
+                  </pic:spPr>
+                </pic:pic>
+              </a:graphicData>
+            </a:graphic>
+          </wp:inline>
+        </w:drawing>
+      </w:r>
+    </w:p>
+    <w:p/>
+    <w:p/>
+    <w:p/>
+    <w:p/>
+    <w:p/>
+    <w:p/>
+    <w:p/>
+    <w:p/>
+    <w:p/>
+    <w:p>
+      <w:r>
+        <w:lastRenderedPageBreak/>
+        <w:t xml:space="preserve">Open the Arduino file </w:t>
+      </w:r>
+    </w:p>
+    <w:p>
+      <w:r>
+        <w:rPr>
+          <w:noProof/>
+        </w:rPr>
+        <w:drawing>
+          <wp:inline distT="0" distB="0" distL="0" distR="0" wp14:anchorId="2D7BDCF4" wp14:editId="280EE7AB">
+            <wp:extent cx="6581140" cy="1414769"/>
+            <wp:effectExtent l="0" t="0" r="0" b="0"/>
+            <wp:docPr id="14" name="Afbeelding 14"/>
+            <wp:cNvGraphicFramePr>
+              <a:graphicFrameLocks xmlns:a="http://schemas.openxmlformats.org/drawingml/2006/main" noChangeAspect="1"/>
+            </wp:cNvGraphicFramePr>
+            <a:graphic xmlns:a="http://schemas.openxmlformats.org/drawingml/2006/main">
+              <a:graphicData uri="http://schemas.openxmlformats.org/drawingml/2006/picture">
+                <pic:pic xmlns:pic="http://schemas.openxmlformats.org/drawingml/2006/picture">
+                  <pic:nvPicPr>
+                    <pic:cNvPr id="0" name="Picture 3"/>
+                    <pic:cNvPicPr>
+                      <a:picLocks noChangeAspect="1" noChangeArrowheads="1"/>
+                    </pic:cNvPicPr>
+                  </pic:nvPicPr>
+                  <pic:blipFill>
+                    <a:blip r:embed="rId21" cstate="print">
+                      <a:extLst>
+                        <a:ext uri="{28A0092B-C50C-407E-A947-70E740481C1C}">
+                          <a14:useLocalDpi xmlns:a14="http://schemas.microsoft.com/office/drawing/2010/main" val="0"/>
+                        </a:ext>
+                      </a:extLst>
+                    </a:blip>
+                    <a:srcRect/>
+                    <a:stretch>
+                      <a:fillRect/>
+                    </a:stretch>
+                  </pic:blipFill>
+                  <pic:spPr bwMode="auto">
+                    <a:xfrm>
+                      <a:off x="0" y="0"/>
+                      <a:ext cx="6689522" cy="1438068"/>
+                    </a:xfrm>
+                    <a:prstGeom prst="rect">
+                      <a:avLst/>
+                    </a:prstGeom>
+                    <a:noFill/>
+                    <a:ln>
+                      <a:noFill/>
+                    </a:ln>
+                  </pic:spPr>
+                </pic:pic>
+              </a:graphicData>
+            </a:graphic>
+          </wp:inline>
+        </w:drawing>
+      </w:r>
+    </w:p>
+    <w:p/>
+    <w:p/>
+    <w:p/>
+    <w:p/>
+    <w:p/>
+    <w:p/>
+    <w:p/>
+    <w:p/>
+    <w:p/>
+    <w:p/>
+    <w:p/>
+    <w:p/>
+    <w:p/>
+    <w:p/>
+    <w:p/>
+    <w:p/>
+    <w:p/>
+    <w:p/>
+    <w:p/>
+    <w:p/>
+    <w:p/>
+    <w:p>
+      <w:r>
+        <w:t xml:space="preserve">The you need to go to the </w:t>
+      </w:r>
+      <w:proofErr w:type="spellStart"/>
+      <w:r>
+        <w:t>config.h</w:t>
+      </w:r>
+      <w:proofErr w:type="spellEnd"/>
+      <w:r>
+        <w:t xml:space="preserve"> file and fill in </w:t>
+      </w:r>
+      <w:proofErr w:type="spellStart"/>
+      <w:r>
+        <w:t>you’r</w:t>
+      </w:r>
+      <w:proofErr w:type="spellEnd"/>
+      <w:r>
+        <w:t xml:space="preserve"> </w:t>
+      </w:r>
+      <w:proofErr w:type="spellStart"/>
+      <w:r>
+        <w:t>Adafruit</w:t>
+      </w:r>
+      <w:proofErr w:type="spellEnd"/>
+      <w:r>
+        <w:t xml:space="preserve"> IO username and  key also you need to fill in </w:t>
+      </w:r>
+      <w:proofErr w:type="spellStart"/>
+      <w:r>
+        <w:t>you’r</w:t>
+      </w:r>
+      <w:proofErr w:type="spellEnd"/>
+      <w:r>
+        <w:t xml:space="preserve"> WIFI’s </w:t>
+      </w:r>
+      <w:proofErr w:type="spellStart"/>
+      <w:r>
+        <w:t>ssid</w:t>
+      </w:r>
+      <w:proofErr w:type="spellEnd"/>
+      <w:r>
+        <w:t xml:space="preserve"> and password </w:t>
+      </w:r>
+    </w:p>
+    <w:p/>
+    <w:p>
+      <w:r>
+        <w:rPr>
+          <w:noProof/>
+        </w:rPr>
+        <w:drawing>
+          <wp:inline distT="0" distB="0" distL="0" distR="0" wp14:anchorId="1EF9AB89" wp14:editId="1DFCA5FF">
+            <wp:extent cx="6628507" cy="3625850"/>
+            <wp:effectExtent l="0" t="0" r="1270" b="0"/>
+            <wp:docPr id="15" name="Afbeelding 15"/>
+            <wp:cNvGraphicFramePr>
+              <a:graphicFrameLocks xmlns:a="http://schemas.openxmlformats.org/drawingml/2006/main" noChangeAspect="1"/>
+            </wp:cNvGraphicFramePr>
+            <a:graphic xmlns:a="http://schemas.openxmlformats.org/drawingml/2006/main">
+              <a:graphicData uri="http://schemas.openxmlformats.org/drawingml/2006/picture">
+                <pic:pic xmlns:pic="http://schemas.openxmlformats.org/drawingml/2006/picture">
+                  <pic:nvPicPr>
+                    <pic:cNvPr id="0" name="Picture 4"/>
+                    <pic:cNvPicPr>
+                      <a:picLocks noChangeAspect="1" noChangeArrowheads="1"/>
+                    </pic:cNvPicPr>
+                  </pic:nvPicPr>
+                  <pic:blipFill>
+                    <a:blip r:embed="rId22" cstate="print">
+                      <a:extLst>
+                        <a:ext uri="{28A0092B-C50C-407E-A947-70E740481C1C}">
+                          <a14:useLocalDpi xmlns:a14="http://schemas.microsoft.com/office/drawing/2010/main" val="0"/>
+                        </a:ext>
+                      </a:extLst>
+                    </a:blip>
+                    <a:srcRect/>
+                    <a:stretch>
+                      <a:fillRect/>
+                    </a:stretch>
+                  </pic:blipFill>
+                  <pic:spPr bwMode="auto">
+                    <a:xfrm>
+                      <a:off x="0" y="0"/>
+                      <a:ext cx="6643202" cy="3633888"/>
+                    </a:xfrm>
+                    <a:prstGeom prst="rect">
+                      <a:avLst/>
+                    </a:prstGeom>
+                    <a:noFill/>
+                    <a:ln>
+                      <a:noFill/>
+                    </a:ln>
+                  </pic:spPr>
+                </pic:pic>
+              </a:graphicData>
+            </a:graphic>
+          </wp:inline>
+        </w:drawing>
+      </w:r>
+    </w:p>
+    <w:p/>
+    <w:p/>
+    <w:p/>
+    <w:p/>
+    <w:p/>
+    <w:p/>
+    <w:p/>
+    <w:p/>
+    <w:p/>
+    <w:p/>
+    <w:p/>
+    <w:p/>
+    <w:p/>
+    <w:p/>
+    <w:p/>
+    <w:p/>
+    <w:p>
+      <w:r>
+        <w:t xml:space="preserve">Go to the board selector and choose </w:t>
+      </w:r>
+      <w:proofErr w:type="spellStart"/>
+      <w:r>
+        <w:t>you’r</w:t>
+      </w:r>
+      <w:proofErr w:type="spellEnd"/>
+      <w:r>
+        <w:t xml:space="preserve"> WEEMOS D1 R2 board and hit compile and upload </w:t>
+      </w:r>
+    </w:p>
+    <w:p/>
+    <w:p>
+      <w:r>
+        <w:rPr>
+          <w:noProof/>
+        </w:rPr>
+        <w:drawing>
+          <wp:inline distT="0" distB="0" distL="0" distR="0" wp14:anchorId="024033D7" wp14:editId="4809478B">
+            <wp:extent cx="6603215" cy="3714750"/>
+            <wp:effectExtent l="0" t="0" r="7620" b="0"/>
+            <wp:docPr id="16" name="Afbeelding 16"/>
+            <wp:cNvGraphicFramePr>
+              <a:graphicFrameLocks xmlns:a="http://schemas.openxmlformats.org/drawingml/2006/main" noChangeAspect="1"/>
+            </wp:cNvGraphicFramePr>
+            <a:graphic xmlns:a="http://schemas.openxmlformats.org/drawingml/2006/main">
+              <a:graphicData uri="http://schemas.openxmlformats.org/drawingml/2006/picture">
+                <pic:pic xmlns:pic="http://schemas.openxmlformats.org/drawingml/2006/picture">
+                  <pic:nvPicPr>
+                    <pic:cNvPr id="0" name="Picture 5"/>
+                    <pic:cNvPicPr>
+                      <a:picLocks noChangeAspect="1" noChangeArrowheads="1"/>
+                    </pic:cNvPicPr>
+                  </pic:nvPicPr>
+                  <pic:blipFill>
+                    <a:blip r:embed="rId23" cstate="print">
+                      <a:extLst>
+                        <a:ext uri="{28A0092B-C50C-407E-A947-70E740481C1C}">
+                          <a14:useLocalDpi xmlns:a14="http://schemas.microsoft.com/office/drawing/2010/main" val="0"/>
+                        </a:ext>
+                      </a:extLst>
+                    </a:blip>
+                    <a:srcRect/>
+                    <a:stretch>
+                      <a:fillRect/>
+                    </a:stretch>
+                  </pic:blipFill>
+                  <pic:spPr bwMode="auto">
+                    <a:xfrm>
+                      <a:off x="0" y="0"/>
+                      <a:ext cx="6604876" cy="3715684"/>
+                    </a:xfrm>
+                    <a:prstGeom prst="rect">
+                      <a:avLst/>
+                    </a:prstGeom>
+                    <a:noFill/>
+                    <a:ln>
+                      <a:noFill/>
+                    </a:ln>
+                  </pic:spPr>
+                </pic:pic>
+              </a:graphicData>
+            </a:graphic>
+          </wp:inline>
+        </w:drawing>
+      </w:r>
+    </w:p>
+    <w:p/>
+    <w:p/>
+    <w:p>
+      <w:r>
+        <w:t xml:space="preserve">Enjoy </w:t>
+      </w:r>
+      <w:proofErr w:type="spellStart"/>
+      <w:r>
+        <w:t>you’r</w:t>
+      </w:r>
+      <w:proofErr w:type="spellEnd"/>
+      <w:r>
+        <w:t xml:space="preserve"> result </w:t>
+      </w:r>
+      <w:r>
+        <w:rPr>
+          <mc:AlternateContent>
+            <mc:Choice Requires="w16se"/>
+            <mc:Fallback>
+              <w:rFonts w:ascii="Segoe UI Emoji" w:eastAsia="Segoe UI Emoji" w:hAnsi="Segoe UI Emoji" w:cs="Segoe UI Emoji"/>
+            </mc:Fallback>
+          </mc:AlternateContent>
+        </w:rPr>
+        <mc:AlternateContent>
+          <mc:Choice Requires="w16se">
+            <w16se:symEx w16se:font="Segoe UI Emoji" w16se:char="1F60A"/>
+          </mc:Choice>
+          <mc:Fallback>
+            <w:t>😊</w:t>
+          </mc:Fallback>
+        </mc:AlternateContent>
+      </w:r>
+      <w:r>
+        <w:t xml:space="preserve"> </w:t>
       </w:r>
       <w:bookmarkStart w:id="0" w:name="_GoBack"/>
       <w:bookmarkEnd w:id="0"/>
     </w:p>
-    <w:p/>
-    <w:p/>
-    <w:p/>
     <w:sectPr>
       <w:pgSz w:w="12240" w:h="15840"/>
       <w:pgMar w:top="1440" w:right="1440" w:bottom="1440" w:left="1440" w:header="720" w:footer="720" w:gutter="0"/>

</xml_diff>